<commit_message>
Интерфейс.vsd append, update Class diagram.vsd, update other files
</commit_message>
<xml_diff>
--- a/User story.docx
+++ b/User story.docx
@@ -21,7 +21,13 @@
     </w:p>
     <w:p>
       <w:r>
-        <w:t>Я, как бухгалтер, хочу получать информацию об оплаченных заказах в виде таблицы.</w:t>
+        <w:t>Я, как бухгалтер, хочу получать информацию об оплаченных заказах в виде таблицы</w:t>
+      </w:r>
+      <w:r>
+        <w:t>, которую можно копировать куда-либо</w:t>
+      </w:r>
+      <w:r>
+        <w:t>.</w:t>
       </w:r>
     </w:p>
     <w:p>

</xml_diff>